<commit_message>
implementa mais alguns passos no alg tomar banho
</commit_message>
<xml_diff>
--- a/Algoritmos/05 Tomar Banho.docx
+++ b/Algoritmos/05 Tomar Banho.docx
@@ -14,15 +14,43 @@
         <w:t xml:space="preserve">Pegar </w:t>
       </w:r>
       <w:r>
-        <w:t xml:space="preserve">uma </w:t>
+        <w:t>uma toalha limpa.</w:t>
       </w:r>
-      <w:proofErr w:type="spellStart"/>
+    </w:p>
+    <w:p>
+      <w:pPr>
+        <w:pStyle w:val="PargrafodaLista"/>
+        <w:numPr>
+          <w:ilvl w:val="0"/>
+          <w:numId w:val="1"/>
+        </w:numPr>
+      </w:pPr>
       <w:r>
-        <w:t>toalha</w:t>
+        <w:t>Fechar a porta do banheiro.</w:t>
       </w:r>
-      <w:proofErr w:type="spellEnd"/>
+    </w:p>
+    <w:p>
+      <w:pPr>
+        <w:pStyle w:val="PargrafodaLista"/>
+        <w:numPr>
+          <w:ilvl w:val="0"/>
+          <w:numId w:val="1"/>
+        </w:numPr>
+      </w:pPr>
       <w:r>
-        <w:t xml:space="preserve"> limpa.</w:t>
+        <w:t>Abrir o box.</w:t>
+      </w:r>
+    </w:p>
+    <w:p>
+      <w:pPr>
+        <w:pStyle w:val="PargrafodaLista"/>
+        <w:numPr>
+          <w:ilvl w:val="0"/>
+          <w:numId w:val="1"/>
+        </w:numPr>
+      </w:pPr>
+      <w:r>
+        <w:t>Entrar no box</w:t>
       </w:r>
     </w:p>
     <w:sectPr>

</xml_diff>